<commit_message>
Update schedule and payment forms generators.
</commit_message>
<xml_diff>
--- a/DSS-docx/input_templates/DEK_schedule_template.docx
+++ b/DSS-docx/input_templates/DEK_schedule_template.docx
@@ -41,8 +41,30 @@
         <w:rPr>
           <w:sz w:val="28"/>
         </w:rPr>
-        <w:t>по захисту дипломних проектів та магістерських робіт</w:t>
-      </w:r>
+        <w:t xml:space="preserve">по захисту </w:t>
+      </w:r>
+      <w:sdt>
+        <w:sdtPr>
+          <w:rPr>
+            <w:sz w:val="28"/>
+          </w:rPr>
+          <w:alias w:val="protection"/>
+          <w:tag w:val="protection"/>
+          <w:id w:val="-110747696"/>
+          <w:placeholder>
+            <w:docPart w:val="DefaultPlaceholder_1082065158"/>
+          </w:placeholder>
+          <w:text/>
+        </w:sdtPr>
+        <w:sdtContent>
+          <w:r>
+            <w:rPr>
+              <w:sz w:val="28"/>
+            </w:rPr>
+            <w:t>дипломних проектів та магістерських робіт</w:t>
+          </w:r>
+        </w:sdtContent>
+      </w:sdt>
     </w:p>
     <w:p>
       <w:pPr>
@@ -69,7 +91,35 @@
         <w:rPr>
           <w:sz w:val="28"/>
         </w:rPr>
-        <w:t>спеціальності "Інформаційні управляючі системи та технології"</w:t>
+        <w:t>спеціальності "</w:t>
+      </w:r>
+      <w:sdt>
+        <w:sdtPr>
+          <w:rPr>
+            <w:sz w:val="28"/>
+          </w:rPr>
+          <w:alias w:val="speciality"/>
+          <w:tag w:val="speciality"/>
+          <w:id w:val="1753002873"/>
+          <w:placeholder>
+            <w:docPart w:val="DefaultPlaceholder_1082065158"/>
+          </w:placeholder>
+          <w:text/>
+        </w:sdtPr>
+        <w:sdtContent>
+          <w:r>
+            <w:rPr>
+              <w:sz w:val="28"/>
+            </w:rPr>
+            <w:t>Інформаційні управляючі системи та технології</w:t>
+          </w:r>
+        </w:sdtContent>
+      </w:sdt>
+      <w:r>
+        <w:rPr>
+          <w:sz w:val="28"/>
+        </w:rPr>
+        <w:t>"</w:t>
       </w:r>
     </w:p>
     <w:p>
@@ -79,11 +129,41 @@
           <w:sz w:val="28"/>
         </w:rPr>
       </w:pPr>
-      <w:r>
-        <w:rPr>
-          <w:sz w:val="28"/>
-        </w:rPr>
-        <w:t>2013 року випуску</w:t>
+      <w:sdt>
+        <w:sdtPr>
+          <w:rPr>
+            <w:sz w:val="28"/>
+          </w:rPr>
+          <w:alias w:val="year"/>
+          <w:tag w:val="year"/>
+          <w:id w:val="-1280489076"/>
+          <w:placeholder>
+            <w:docPart w:val="DefaultPlaceholder_1082065158"/>
+          </w:placeholder>
+          <w:text/>
+        </w:sdtPr>
+        <w:sdtContent>
+          <w:r>
+            <w:rPr>
+              <w:sz w:val="28"/>
+            </w:rPr>
+            <w:t>2013</w:t>
+          </w:r>
+        </w:sdtContent>
+      </w:sdt>
+      <w:r>
+        <w:rPr>
+          <w:sz w:val="28"/>
+        </w:rPr>
+        <w:t xml:space="preserve"> року ви</w:t>
+      </w:r>
+      <w:bookmarkStart w:id="0" w:name="_GoBack"/>
+      <w:bookmarkEnd w:id="0"/>
+      <w:r>
+        <w:rPr>
+          <w:sz w:val="28"/>
+        </w:rPr>
+        <w:t>пуску</w:t>
       </w:r>
     </w:p>
     <w:p>
@@ -97,86 +177,116 @@
         <w:rPr>
           <w:sz w:val="28"/>
         </w:rPr>
-        <w:t>(спеціалісти – група</w:t>
-      </w:r>
-      <w:r>
-        <w:rPr>
-          <w:sz w:val="28"/>
-        </w:rPr>
-        <w:t xml:space="preserve"> ІУС</w:t>
-      </w:r>
-      <w:r>
-        <w:rPr>
-          <w:sz w:val="28"/>
-        </w:rPr>
-        <w:t>с</w:t>
-      </w:r>
-      <w:r>
-        <w:rPr>
-          <w:sz w:val="28"/>
-        </w:rPr>
-        <w:t>-21</w:t>
-      </w:r>
-      <w:r>
-        <w:rPr>
-          <w:sz w:val="28"/>
-        </w:rPr>
-        <w:t>,</w:t>
-      </w:r>
-      <w:r>
-        <w:rPr>
-          <w:sz w:val="28"/>
-        </w:rPr>
-        <w:t xml:space="preserve"> магістри – </w:t>
-      </w:r>
-      <w:r>
-        <w:rPr>
-          <w:sz w:val="28"/>
-        </w:rPr>
-        <w:t xml:space="preserve">групи </w:t>
-      </w:r>
-      <w:r>
-        <w:rPr>
-          <w:sz w:val="28"/>
-        </w:rPr>
-        <w:t>ІУСм-21</w:t>
-      </w:r>
-      <w:r>
-        <w:rPr>
-          <w:sz w:val="28"/>
-        </w:rPr>
-        <w:t xml:space="preserve"> та</w:t>
-      </w:r>
-      <w:r>
-        <w:rPr>
-          <w:sz w:val="28"/>
-        </w:rPr>
-        <w:t xml:space="preserve"> </w:t>
-      </w:r>
-      <w:r>
-        <w:rPr>
-          <w:sz w:val="28"/>
-        </w:rPr>
-        <w:t>ІУСМ-22</w:t>
-      </w:r>
-      <w:r>
-        <w:rPr>
-          <w:sz w:val="28"/>
-        </w:rPr>
-        <w:t>,</w:t>
-      </w:r>
-      <w:r>
-        <w:rPr>
-          <w:sz w:val="28"/>
-        </w:rPr>
-        <w:t xml:space="preserve"> магістри та спеціалісти заочної форми (ІУСс-21з, ІУСм-21з) та </w:t>
-      </w:r>
-      <w:r>
-        <w:rPr>
-          <w:sz w:val="28"/>
-        </w:rPr>
-        <w:t>студенти з НКЦ</w:t>
-      </w:r>
+        <w:t>(</w:t>
+      </w:r>
+      <w:sdt>
+        <w:sdtPr>
+          <w:rPr>
+            <w:sz w:val="28"/>
+          </w:rPr>
+          <w:alias w:val="groups"/>
+          <w:tag w:val="groups"/>
+          <w:id w:val="917438241"/>
+          <w:placeholder>
+            <w:docPart w:val="DefaultPlaceholder_1082065158"/>
+          </w:placeholder>
+          <w:text/>
+        </w:sdtPr>
+        <w:sdtContent>
+          <w:r>
+            <w:rPr>
+              <w:sz w:val="28"/>
+            </w:rPr>
+            <w:t>спеціалісти – група</w:t>
+          </w:r>
+          <w:r>
+            <w:rPr>
+              <w:sz w:val="28"/>
+            </w:rPr>
+            <w:t xml:space="preserve"> </w:t>
+          </w:r>
+          <w:proofErr w:type="spellStart"/>
+          <w:r>
+            <w:rPr>
+              <w:sz w:val="28"/>
+            </w:rPr>
+            <w:t>ІУС</w:t>
+          </w:r>
+          <w:r>
+            <w:rPr>
+              <w:sz w:val="28"/>
+            </w:rPr>
+            <w:t>с</w:t>
+          </w:r>
+          <w:proofErr w:type="spellEnd"/>
+          <w:r>
+            <w:rPr>
+              <w:sz w:val="28"/>
+            </w:rPr>
+            <w:t>-21</w:t>
+          </w:r>
+          <w:r>
+            <w:rPr>
+              <w:sz w:val="28"/>
+            </w:rPr>
+            <w:t>,</w:t>
+          </w:r>
+          <w:r>
+            <w:rPr>
+              <w:sz w:val="28"/>
+            </w:rPr>
+            <w:t xml:space="preserve"> магістри – </w:t>
+          </w:r>
+          <w:r>
+            <w:rPr>
+              <w:sz w:val="28"/>
+            </w:rPr>
+            <w:t xml:space="preserve">групи </w:t>
+          </w:r>
+          <w:r>
+            <w:rPr>
+              <w:sz w:val="28"/>
+            </w:rPr>
+            <w:t>ІУСм-21</w:t>
+          </w:r>
+          <w:r>
+            <w:rPr>
+              <w:sz w:val="28"/>
+            </w:rPr>
+            <w:t xml:space="preserve"> та</w:t>
+          </w:r>
+          <w:r>
+            <w:rPr>
+              <w:sz w:val="28"/>
+            </w:rPr>
+            <w:t xml:space="preserve"> </w:t>
+          </w:r>
+          <w:r>
+            <w:rPr>
+              <w:sz w:val="28"/>
+            </w:rPr>
+            <w:t>ІУСМ-22</w:t>
+          </w:r>
+          <w:r>
+            <w:rPr>
+              <w:sz w:val="28"/>
+            </w:rPr>
+            <w:t>,</w:t>
+          </w:r>
+          <w:r>
+            <w:rPr>
+              <w:sz w:val="28"/>
+            </w:rPr>
+            <w:t xml:space="preserve"> магістри та спеціалісти заочної форми (ІУСс-21з, ІУСм-21з) та </w:t>
+          </w:r>
+          <w:r>
+            <w:rPr>
+              <w:sz w:val="28"/>
+            </w:rPr>
+            <w:t>студенти з НКЦ</w:t>
+          </w:r>
+        </w:sdtContent>
+      </w:sdt>
       <w:r>
         <w:rPr>
           <w:sz w:val="28"/>
@@ -196,6 +306,7 @@
           <w:docPart w:val="DefaultPlaceholder_1082065158"/>
         </w:placeholder>
       </w:sdtPr>
+      <w:sdtEndPr/>
       <w:sdtContent>
         <w:p>
           <w:pPr>
@@ -349,8 +460,6 @@
           <w:sz w:val="28"/>
         </w:rPr>
       </w:pPr>
-      <w:bookmarkStart w:id="0" w:name="_GoBack"/>
-      <w:bookmarkEnd w:id="0"/>
     </w:p>
     <w:p>
       <w:pPr>
@@ -362,55 +471,83 @@
         <w:rPr>
           <w:sz w:val="28"/>
         </w:rPr>
-        <w:t>Всього 98</w:t>
-      </w:r>
-      <w:r>
-        <w:rPr>
-          <w:sz w:val="28"/>
-        </w:rPr>
-        <w:t xml:space="preserve"> студенти –</w:t>
-      </w:r>
-      <w:r>
-        <w:rPr>
-          <w:sz w:val="28"/>
-        </w:rPr>
-        <w:t xml:space="preserve"> </w:t>
-      </w:r>
-      <w:r>
-        <w:rPr>
-          <w:sz w:val="28"/>
-        </w:rPr>
-        <w:t>45</w:t>
-      </w:r>
-      <w:r>
-        <w:rPr>
-          <w:sz w:val="28"/>
-        </w:rPr>
-        <w:t xml:space="preserve"> </w:t>
-      </w:r>
-      <w:r>
-        <w:rPr>
-          <w:sz w:val="28"/>
-        </w:rPr>
-        <w:t xml:space="preserve">спеціалістів, </w:t>
-      </w:r>
-      <w:r>
-        <w:rPr>
-          <w:sz w:val="28"/>
-        </w:rPr>
-        <w:t>44</w:t>
-      </w:r>
-      <w:r>
-        <w:rPr>
-          <w:sz w:val="28"/>
-        </w:rPr>
-        <w:t xml:space="preserve"> магістрів та 9 </w:t>
-      </w:r>
-      <w:r>
-        <w:rPr>
-          <w:sz w:val="28"/>
-        </w:rPr>
-        <w:t>студентів з НКЦ.</w:t>
+        <w:t xml:space="preserve">Всього </w:t>
+      </w:r>
+      <w:sdt>
+        <w:sdtPr>
+          <w:rPr>
+            <w:sz w:val="28"/>
+          </w:rPr>
+          <w:alias w:val="total_students"/>
+          <w:tag w:val="total_students"/>
+          <w:id w:val="-730621960"/>
+          <w:placeholder>
+            <w:docPart w:val="DefaultPlaceholder_1082065158"/>
+          </w:placeholder>
+          <w:text/>
+        </w:sdtPr>
+        <w:sdtContent>
+          <w:r>
+            <w:rPr>
+              <w:sz w:val="28"/>
+            </w:rPr>
+            <w:t>98</w:t>
+          </w:r>
+          <w:r>
+            <w:rPr>
+              <w:sz w:val="28"/>
+            </w:rPr>
+            <w:t xml:space="preserve"> студенти –</w:t>
+          </w:r>
+          <w:r>
+            <w:rPr>
+              <w:sz w:val="28"/>
+            </w:rPr>
+            <w:t xml:space="preserve"> </w:t>
+          </w:r>
+          <w:r>
+            <w:rPr>
+              <w:sz w:val="28"/>
+            </w:rPr>
+            <w:t>45</w:t>
+          </w:r>
+          <w:r>
+            <w:rPr>
+              <w:sz w:val="28"/>
+            </w:rPr>
+            <w:t xml:space="preserve"> </w:t>
+          </w:r>
+          <w:r>
+            <w:rPr>
+              <w:sz w:val="28"/>
+            </w:rPr>
+            <w:t xml:space="preserve">спеціалістів, </w:t>
+          </w:r>
+          <w:r>
+            <w:rPr>
+              <w:sz w:val="28"/>
+            </w:rPr>
+            <w:t>44</w:t>
+          </w:r>
+          <w:r>
+            <w:rPr>
+              <w:sz w:val="28"/>
+            </w:rPr>
+            <w:t xml:space="preserve"> магістрів та 9 </w:t>
+          </w:r>
+          <w:r>
+            <w:rPr>
+              <w:sz w:val="28"/>
+            </w:rPr>
+            <w:t>студентів з НКЦ</w:t>
+          </w:r>
+        </w:sdtContent>
+      </w:sdt>
+      <w:r>
+        <w:rPr>
+          <w:sz w:val="28"/>
+        </w:rPr>
+        <w:t>.</w:t>
       </w:r>
     </w:p>
     <w:p>
@@ -1068,7 +1205,9 @@
   <w:rsids>
     <w:rsidRoot w:val="00610FF6"/>
     <w:rsid w:val="00610FF6"/>
+    <w:rsid w:val="009B537E"/>
     <w:rsid w:val="00C2294B"/>
+    <w:rsid w:val="00E32A5C"/>
   </w:rsids>
   <m:mathPr>
     <m:mathFont m:val="Cambria Math"/>

</xml_diff>